<commit_message>
Antonio ven aqui chulo
</commit_message>
<xml_diff>
--- a/Ejercicio 1.docx
+++ b/Ejercicio 1.docx
@@ -224,6 +224,15 @@
                                         </w:rPr>
                                         <w:t>Carlos</w:t>
                                       </w:r>
+                                      <w:r>
+                                        <w:rPr>
+                                          <w:caps/>
+                                          <w:color w:val="ED7D31" w:themeColor="accent2"/>
+                                          <w:sz w:val="26"/>
+                                          <w:szCs w:val="26"/>
+                                        </w:rPr>
+                                        <w:t xml:space="preserve"> </w:t>
+                                      </w:r>
                                     </w:p>
                                     <w:p>
                                       <w:pPr>
@@ -261,8 +270,6 @@
                                         </w:rPr>
                                         <w:t>Alejandro blasco</w:t>
                                       </w:r>
-                                      <w:bookmarkStart w:id="0" w:name="_GoBack"/>
-                                      <w:bookmarkEnd w:id="0"/>
                                     </w:p>
                                     <w:p>
                                       <w:pPr>
@@ -456,6 +463,15 @@
                                   </w:rPr>
                                   <w:t>Carlos</w:t>
                                 </w:r>
+                                <w:r>
+                                  <w:rPr>
+                                    <w:caps/>
+                                    <w:color w:val="ED7D31" w:themeColor="accent2"/>
+                                    <w:sz w:val="26"/>
+                                    <w:szCs w:val="26"/>
+                                  </w:rPr>
+                                  <w:t xml:space="preserve"> </w:t>
+                                </w:r>
                               </w:p>
                               <w:p>
                                 <w:pPr>
@@ -493,8 +509,6 @@
                                   </w:rPr>
                                   <w:t>Alejandro blasco</w:t>
                                 </w:r>
-                                <w:bookmarkStart w:id="1" w:name="_GoBack"/>
-                                <w:bookmarkEnd w:id="1"/>
                               </w:p>
                               <w:p>
                                 <w:pPr>
@@ -517,6 +531,8 @@
             <w:br w:type="page"/>
           </w:r>
         </w:p>
+        <w:bookmarkStart w:id="0" w:name="_GoBack" w:displacedByCustomXml="next"/>
+        <w:bookmarkEnd w:id="0" w:displacedByCustomXml="next"/>
       </w:sdtContent>
     </w:sdt>
     <w:p>

</xml_diff>